<commit_message>
transactional was added in key_points
</commit_message>
<xml_diff>
--- a/key_points.docx
+++ b/key_points.docx
@@ -250,7 +250,6 @@
           <w:szCs w:val="22"/>
         </w:rPr>
       </w:pPr>
-      <w:bookmarkStart w:id="0" w:name="_GoBack"/>
       <w:r>
         <w:drawing>
           <wp:inline distT="0" distB="0" distL="114300" distR="114300">
@@ -294,7 +293,240 @@
           </wp:inline>
         </w:drawing>
       </w:r>
-      <w:bookmarkEnd w:id="0"/>
+    </w:p>
+    <w:p>
+      <w:pPr>
+        <w:rPr>
+          <w:rFonts w:hint="default" w:ascii="Bodoni MT" w:hAnsi="Bodoni MT" w:eastAsia="等线" w:cs="Bodoni MT"/>
+          <w:sz w:val="22"/>
+          <w:szCs w:val="22"/>
+        </w:rPr>
+      </w:pPr>
+      <w:r>
+        <w:br w:type="page"/>
+      </w:r>
+    </w:p>
+    <w:p>
+      <w:pPr>
+        <w:keepNext w:val="0"/>
+        <w:keepLines w:val="0"/>
+        <w:widowControl/>
+        <w:numPr>
+          <w:ilvl w:val="0"/>
+          <w:numId w:val="11"/>
+        </w:numPr>
+        <w:suppressLineNumbers w:val="0"/>
+        <w:spacing w:before="0" w:beforeAutospacing="0" w:after="0" w:afterAutospacing="0" w:line="360" w:lineRule="auto"/>
+        <w:ind w:left="420" w:leftChars="0" w:right="0" w:hanging="420" w:firstLineChars="0"/>
+        <w:jc w:val="left"/>
+        <w:rPr>
+          <w:rFonts w:hint="default" w:ascii="Bodoni MT" w:hAnsi="Bodoni MT" w:eastAsia="等线" w:cs="Bodoni MT"/>
+          <w:b/>
+          <w:bCs/>
+          <w:sz w:val="22"/>
+          <w:szCs w:val="22"/>
+          <w:highlight w:val="yellow"/>
+        </w:rPr>
+      </w:pPr>
+      <w:r>
+        <w:rPr>
+          <w:rFonts w:hint="default" w:ascii="Bodoni MT" w:hAnsi="Bodoni MT" w:eastAsia="等线" w:cs="Bodoni MT"/>
+          <w:b/>
+          <w:bCs/>
+          <w:sz w:val="22"/>
+          <w:szCs w:val="22"/>
+          <w:highlight w:val="yellow"/>
+          <w:lang w:val="en-IN"/>
+        </w:rPr>
+        <w:t xml:space="preserve">If you are writing a method for doing some transaction in                        </w:t>
+      </w:r>
+    </w:p>
+    <w:p>
+      <w:pPr>
+        <w:keepNext w:val="0"/>
+        <w:keepLines w:val="0"/>
+        <w:widowControl/>
+        <w:numPr>
+          <w:ilvl w:val="1"/>
+          <w:numId w:val="11"/>
+        </w:numPr>
+        <w:suppressLineNumbers w:val="0"/>
+        <w:spacing w:before="0" w:beforeAutospacing="0" w:after="0" w:afterAutospacing="0" w:line="360" w:lineRule="auto"/>
+        <w:ind w:left="840" w:leftChars="0" w:right="0" w:hanging="420" w:firstLineChars="0"/>
+        <w:jc w:val="left"/>
+      </w:pPr>
+      <w:r>
+        <w:rPr>
+          <w:rFonts w:hint="default" w:ascii="Bodoni MT" w:hAnsi="Bodoni MT" w:eastAsia="等线" w:cs="Bodoni MT"/>
+          <w:sz w:val="22"/>
+          <w:szCs w:val="22"/>
+          <w:lang w:val="en-IN"/>
+        </w:rPr>
+        <w:t xml:space="preserve">If the method is private, then it’ll not be saved in the database after the end of transaction. </w:t>
+      </w:r>
+      <w:r>
+        <w:rPr>
+          <w:rFonts w:hint="default" w:ascii="Bodoni MT" w:hAnsi="Bodoni MT" w:eastAsia="等线" w:cs="Bodoni MT"/>
+          <w:color w:val="7030A0"/>
+          <w:sz w:val="22"/>
+          <w:szCs w:val="22"/>
+          <w:lang w:val="en-IN"/>
+        </w:rPr>
+        <w:t xml:space="preserve">To save, you need to mention </w:t>
+      </w:r>
+      <w:r>
+        <w:rPr>
+          <w:rFonts w:hint="default" w:ascii="Bodoni MT" w:hAnsi="Bodoni MT" w:eastAsia="等线" w:cs="Bodoni MT"/>
+          <w:b/>
+          <w:bCs/>
+          <w:color w:val="7030A0"/>
+          <w:sz w:val="22"/>
+          <w:szCs w:val="22"/>
+          <w:lang w:val="en-IN"/>
+        </w:rPr>
+        <w:t>repository.save()</w:t>
+      </w:r>
+      <w:r>
+        <w:rPr>
+          <w:rFonts w:hint="default" w:ascii="Bodoni MT" w:hAnsi="Bodoni MT" w:eastAsia="等线" w:cs="Bodoni MT"/>
+          <w:b w:val="0"/>
+          <w:bCs w:val="0"/>
+          <w:color w:val="7030A0"/>
+          <w:sz w:val="22"/>
+          <w:szCs w:val="22"/>
+          <w:lang w:val="en-IN"/>
+        </w:rPr>
+        <w:t xml:space="preserve"> explicitly.</w:t>
+      </w:r>
+    </w:p>
+    <w:p>
+      <w:pPr>
+        <w:keepNext w:val="0"/>
+        <w:keepLines w:val="0"/>
+        <w:widowControl/>
+        <w:numPr>
+          <w:ilvl w:val="1"/>
+          <w:numId w:val="11"/>
+        </w:numPr>
+        <w:suppressLineNumbers w:val="0"/>
+        <w:spacing w:before="0" w:beforeAutospacing="0" w:after="0" w:afterAutospacing="0" w:line="360" w:lineRule="auto"/>
+        <w:ind w:left="840" w:leftChars="0" w:right="0" w:hanging="420" w:firstLineChars="0"/>
+        <w:jc w:val="left"/>
+      </w:pPr>
+      <w:r>
+        <w:rPr>
+          <w:rFonts w:hint="default" w:ascii="Bodoni MT" w:hAnsi="Bodoni MT" w:eastAsia="等线" w:cs="Bodoni MT"/>
+          <w:b w:val="0"/>
+          <w:bCs w:val="0"/>
+          <w:sz w:val="22"/>
+          <w:szCs w:val="22"/>
+          <w:lang w:val="en-IN"/>
+        </w:rPr>
+        <w:t xml:space="preserve">Or, even if the method is </w:t>
+      </w:r>
+      <w:r>
+        <w:rPr>
+          <w:rFonts w:hint="default" w:ascii="Bodoni MT" w:hAnsi="Bodoni MT" w:eastAsia="等线" w:cs="Bodoni MT"/>
+          <w:b/>
+          <w:bCs/>
+          <w:sz w:val="22"/>
+          <w:szCs w:val="22"/>
+          <w:lang w:val="en-IN"/>
+        </w:rPr>
+        <w:t>public</w:t>
+      </w:r>
+      <w:r>
+        <w:rPr>
+          <w:rFonts w:hint="default" w:ascii="Bodoni MT" w:hAnsi="Bodoni MT" w:eastAsia="等线" w:cs="Bodoni MT"/>
+          <w:b w:val="0"/>
+          <w:bCs w:val="0"/>
+          <w:sz w:val="22"/>
+          <w:szCs w:val="22"/>
+          <w:lang w:val="en-IN"/>
+        </w:rPr>
+        <w:t xml:space="preserve"> but you are calling this method from some another method of same service (i.e. both normal method and transactional method is written in save service class) then also it’ll not save. Here also </w:t>
+      </w:r>
+      <w:r>
+        <w:rPr>
+          <w:rFonts w:hint="default" w:ascii="Bodoni MT" w:hAnsi="Bodoni MT" w:eastAsia="等线" w:cs="Bodoni MT"/>
+          <w:color w:val="7030A0"/>
+          <w:kern w:val="0"/>
+          <w:sz w:val="22"/>
+          <w:szCs w:val="22"/>
+          <w:lang w:val="en-US" w:eastAsia="zh-CN" w:bidi="ar"/>
+        </w:rPr>
+        <w:t xml:space="preserve">you need to mention </w:t>
+      </w:r>
+      <w:r>
+        <w:rPr>
+          <w:rFonts w:hint="default" w:ascii="Bodoni MT" w:hAnsi="Bodoni MT" w:eastAsia="等线" w:cs="Bodoni MT"/>
+          <w:b/>
+          <w:bCs/>
+          <w:color w:val="7030A0"/>
+          <w:kern w:val="0"/>
+          <w:sz w:val="22"/>
+          <w:szCs w:val="22"/>
+          <w:lang w:val="en-US" w:eastAsia="zh-CN" w:bidi="ar"/>
+        </w:rPr>
+        <w:t>repository.save()</w:t>
+      </w:r>
+      <w:r>
+        <w:rPr>
+          <w:rFonts w:hint="default" w:ascii="Bodoni MT" w:hAnsi="Bodoni MT" w:eastAsia="等线" w:cs="Bodoni MT"/>
+          <w:b w:val="0"/>
+          <w:bCs w:val="0"/>
+          <w:color w:val="7030A0"/>
+          <w:kern w:val="0"/>
+          <w:sz w:val="22"/>
+          <w:szCs w:val="22"/>
+          <w:lang w:val="en-US" w:eastAsia="zh-CN" w:bidi="ar"/>
+        </w:rPr>
+        <w:t xml:space="preserve"> explicitly</w:t>
+      </w:r>
+      <w:r>
+        <w:rPr>
+          <w:rFonts w:hint="default" w:ascii="Bodoni MT" w:hAnsi="Bodoni MT" w:eastAsia="等线" w:cs="Bodoni MT"/>
+          <w:b w:val="0"/>
+          <w:bCs w:val="0"/>
+          <w:color w:val="7030A0"/>
+          <w:kern w:val="0"/>
+          <w:sz w:val="22"/>
+          <w:szCs w:val="22"/>
+          <w:lang w:val="en-IN" w:eastAsia="zh-CN" w:bidi="ar"/>
+        </w:rPr>
+        <w:t xml:space="preserve"> to save in the database.</w:t>
+      </w:r>
+    </w:p>
+    <w:p>
+      <w:pPr>
+        <w:keepNext w:val="0"/>
+        <w:keepLines w:val="0"/>
+        <w:widowControl/>
+        <w:numPr>
+          <w:ilvl w:val="1"/>
+          <w:numId w:val="11"/>
+        </w:numPr>
+        <w:suppressLineNumbers w:val="0"/>
+        <w:spacing w:before="0" w:beforeAutospacing="0" w:after="0" w:afterAutospacing="0" w:line="360" w:lineRule="auto"/>
+        <w:ind w:left="840" w:leftChars="0" w:right="0" w:hanging="420" w:firstLineChars="0"/>
+        <w:jc w:val="left"/>
+        <w:rPr>
+          <w:rFonts w:hint="default" w:ascii="Bodoni MT" w:hAnsi="Bodoni MT" w:eastAsia="等线" w:cs="Bodoni MT"/>
+          <w:sz w:val="22"/>
+          <w:szCs w:val="22"/>
+          <w:highlight w:val="yellow"/>
+        </w:rPr>
+      </w:pPr>
+      <w:r>
+        <w:rPr>
+          <w:rFonts w:hint="default" w:ascii="Bodoni MT" w:hAnsi="Bodoni MT" w:eastAsia="等线" w:cs="Bodoni MT"/>
+          <w:sz w:val="22"/>
+          <w:szCs w:val="22"/>
+          <w:highlight w:val="yellow"/>
+          <w:lang w:val="en-IN"/>
+        </w:rPr>
+        <w:t xml:space="preserve">                                                                    </w:t>
+      </w:r>
     </w:p>
     <w:p>
       <w:pPr>
@@ -313,10 +545,81 @@
           <w:rFonts w:hint="default" w:ascii="Bodoni MT" w:hAnsi="Bodoni MT" w:eastAsia="等线" w:cs="Bodoni MT"/>
           <w:sz w:val="22"/>
           <w:szCs w:val="22"/>
+          <w:highlight w:val="none"/>
+        </w:rPr>
+      </w:pPr>
+      <w:r>
+        <w:rPr>
+          <w:rFonts w:hint="default" w:ascii="Bodoni MT" w:hAnsi="Bodoni MT" w:eastAsia="等线" w:cs="Bodoni MT"/>
+          <w:sz w:val="22"/>
+          <w:szCs w:val="22"/>
+          <w:highlight w:val="none"/>
+          <w:lang w:val="en-IN"/>
+        </w:rPr>
+        <w:t>F</w:t>
+      </w:r>
+    </w:p>
+    <w:p>
+      <w:pPr>
+        <w:keepNext w:val="0"/>
+        <w:keepLines w:val="0"/>
+        <w:widowControl/>
+        <w:numPr>
+          <w:ilvl w:val="0"/>
+          <w:numId w:val="11"/>
+        </w:numPr>
+        <w:suppressLineNumbers w:val="0"/>
+        <w:spacing w:before="0" w:beforeAutospacing="0" w:after="0" w:afterAutospacing="0" w:line="360" w:lineRule="auto"/>
+        <w:ind w:left="420" w:leftChars="0" w:right="0" w:hanging="420" w:firstLineChars="0"/>
+        <w:jc w:val="left"/>
+        <w:rPr>
+          <w:rFonts w:hint="default" w:ascii="Bodoni MT" w:hAnsi="Bodoni MT" w:eastAsia="等线" w:cs="Bodoni MT"/>
+          <w:sz w:val="22"/>
+          <w:szCs w:val="22"/>
+          <w:highlight w:val="none"/>
+        </w:rPr>
+      </w:pPr>
+      <w:r>
+        <w:rPr>
+          <w:rFonts w:hint="default" w:ascii="Bodoni MT" w:hAnsi="Bodoni MT" w:eastAsia="等线" w:cs="Bodoni MT"/>
+          <w:sz w:val="22"/>
+          <w:szCs w:val="22"/>
+          <w:highlight w:val="none"/>
+          <w:lang w:val="en-IN"/>
+        </w:rPr>
+        <w:t>F</w:t>
+      </w:r>
+    </w:p>
+    <w:p>
+      <w:pPr>
+        <w:keepNext w:val="0"/>
+        <w:keepLines w:val="0"/>
+        <w:widowControl/>
+        <w:numPr>
+          <w:ilvl w:val="0"/>
+          <w:numId w:val="11"/>
+        </w:numPr>
+        <w:suppressLineNumbers w:val="0"/>
+        <w:spacing w:before="0" w:beforeAutospacing="0" w:after="0" w:afterAutospacing="0" w:line="360" w:lineRule="auto"/>
+        <w:ind w:left="420" w:leftChars="0" w:right="0" w:hanging="420" w:firstLineChars="0"/>
+        <w:jc w:val="left"/>
+        <w:rPr>
+          <w:rFonts w:hint="default" w:ascii="Bodoni MT" w:hAnsi="Bodoni MT" w:eastAsia="等线" w:cs="Bodoni MT"/>
+          <w:sz w:val="22"/>
+          <w:szCs w:val="22"/>
+          <w:highlight w:val="none"/>
+        </w:rPr>
+      </w:pPr>
+      <w:bookmarkStart w:id="0" w:name="_GoBack"/>
+      <w:bookmarkEnd w:id="0"/>
+    </w:p>
+    <w:p>
+      <w:pPr>
+        <w:rPr>
+          <w:highlight w:val="none"/>
         </w:rPr>
       </w:pPr>
     </w:p>
-    <w:p/>
     <w:p/>
     <w:sectPr>
       <w:pgSz w:w="11906" w:h="16838"/>
@@ -722,11 +1025,11 @@
     <w:lsdException w:qFormat="1" w:uiPriority="0" w:name="heading 7"/>
     <w:lsdException w:qFormat="1" w:uiPriority="0" w:name="heading 8"/>
     <w:lsdException w:qFormat="1" w:uiPriority="0" w:name="heading 9"/>
-    <w:lsdException w:unhideWhenUsed="0" w:uiPriority="0" w:semiHidden="0" w:name="index 1"/>
-    <w:lsdException w:unhideWhenUsed="0" w:uiPriority="0" w:semiHidden="0" w:name="index 2"/>
+    <w:lsdException w:qFormat="1" w:unhideWhenUsed="0" w:uiPriority="0" w:semiHidden="0" w:name="index 1"/>
+    <w:lsdException w:qFormat="1" w:unhideWhenUsed="0" w:uiPriority="0" w:semiHidden="0" w:name="index 2"/>
     <w:lsdException w:unhideWhenUsed="0" w:uiPriority="0" w:semiHidden="0" w:name="index 3"/>
     <w:lsdException w:qFormat="1" w:unhideWhenUsed="0" w:uiPriority="0" w:semiHidden="0" w:name="index 4"/>
-    <w:lsdException w:unhideWhenUsed="0" w:uiPriority="0" w:semiHidden="0" w:name="index 5"/>
+    <w:lsdException w:qFormat="1" w:unhideWhenUsed="0" w:uiPriority="0" w:semiHidden="0" w:name="index 5"/>
     <w:lsdException w:unhideWhenUsed="0" w:uiPriority="0" w:semiHidden="0" w:name="index 6"/>
     <w:lsdException w:qFormat="1" w:unhideWhenUsed="0" w:uiPriority="0" w:semiHidden="0" w:name="index 7"/>
     <w:lsdException w:unhideWhenUsed="0" w:uiPriority="0" w:semiHidden="0" w:name="index 8"/>
@@ -734,12 +1037,12 @@
     <w:lsdException w:unhideWhenUsed="0" w:uiPriority="0" w:semiHidden="0" w:name="toc 1"/>
     <w:lsdException w:unhideWhenUsed="0" w:uiPriority="0" w:semiHidden="0" w:name="toc 2"/>
     <w:lsdException w:qFormat="1" w:unhideWhenUsed="0" w:uiPriority="0" w:semiHidden="0" w:name="toc 3"/>
-    <w:lsdException w:unhideWhenUsed="0" w:uiPriority="0" w:semiHidden="0" w:name="toc 4"/>
+    <w:lsdException w:qFormat="1" w:unhideWhenUsed="0" w:uiPriority="0" w:semiHidden="0" w:name="toc 4"/>
     <w:lsdException w:unhideWhenUsed="0" w:uiPriority="0" w:semiHidden="0" w:name="toc 5"/>
     <w:lsdException w:unhideWhenUsed="0" w:uiPriority="0" w:semiHidden="0" w:name="toc 6"/>
     <w:lsdException w:unhideWhenUsed="0" w:uiPriority="0" w:semiHidden="0" w:name="toc 7"/>
     <w:lsdException w:unhideWhenUsed="0" w:uiPriority="0" w:semiHidden="0" w:name="toc 8"/>
-    <w:lsdException w:unhideWhenUsed="0" w:uiPriority="0" w:semiHidden="0" w:name="toc 9"/>
+    <w:lsdException w:qFormat="1" w:unhideWhenUsed="0" w:uiPriority="0" w:semiHidden="0" w:name="toc 9"/>
     <w:lsdException w:unhideWhenUsed="0" w:uiPriority="0" w:semiHidden="0" w:name="Normal Indent"/>
     <w:lsdException w:unhideWhenUsed="0" w:uiPriority="0" w:semiHidden="0" w:name="footnote text"/>
     <w:lsdException w:unhideWhenUsed="0" w:uiPriority="0" w:semiHidden="0" w:name="annotation text"/>
@@ -752,7 +1055,7 @@
     <w:lsdException w:unhideWhenUsed="0" w:uiPriority="0" w:semiHidden="0" w:name="envelope return"/>
     <w:lsdException w:qFormat="1" w:unhideWhenUsed="0" w:uiPriority="0" w:semiHidden="0" w:name="footnote reference"/>
     <w:lsdException w:qFormat="1" w:unhideWhenUsed="0" w:uiPriority="0" w:semiHidden="0" w:name="annotation reference"/>
-    <w:lsdException w:unhideWhenUsed="0" w:uiPriority="0" w:semiHidden="0" w:name="line number"/>
+    <w:lsdException w:qFormat="1" w:unhideWhenUsed="0" w:uiPriority="0" w:semiHidden="0" w:name="line number"/>
     <w:lsdException w:unhideWhenUsed="0" w:uiPriority="0" w:semiHidden="0" w:name="page number"/>
     <w:lsdException w:unhideWhenUsed="0" w:uiPriority="0" w:semiHidden="0" w:name="endnote reference"/>
     <w:lsdException w:unhideWhenUsed="0" w:uiPriority="0" w:semiHidden="0" w:name="endnote text"/>
@@ -762,7 +1065,7 @@
     <w:lsdException w:qFormat="1" w:unhideWhenUsed="0" w:uiPriority="0" w:semiHidden="0" w:name="List"/>
     <w:lsdException w:qFormat="1" w:unhideWhenUsed="0" w:uiPriority="0" w:semiHidden="0" w:name="List Bullet"/>
     <w:lsdException w:unhideWhenUsed="0" w:uiPriority="0" w:semiHidden="0" w:name="List Number"/>
-    <w:lsdException w:unhideWhenUsed="0" w:uiPriority="0" w:semiHidden="0" w:name="List 2"/>
+    <w:lsdException w:qFormat="1" w:unhideWhenUsed="0" w:uiPriority="0" w:semiHidden="0" w:name="List 2"/>
     <w:lsdException w:unhideWhenUsed="0" w:uiPriority="0" w:semiHidden="0" w:name="List 3"/>
     <w:lsdException w:qFormat="1" w:unhideWhenUsed="0" w:uiPriority="0" w:semiHidden="0" w:name="List 4"/>
     <w:lsdException w:unhideWhenUsed="0" w:uiPriority="0" w:semiHidden="0" w:name="List 5"/>
@@ -781,7 +1084,7 @@
     <w:lsdException w:qFormat="1" w:unhideWhenUsed="0" w:uiPriority="0" w:semiHidden="0" w:name="Body Text"/>
     <w:lsdException w:unhideWhenUsed="0" w:uiPriority="0" w:semiHidden="0" w:name="Body Text Indent"/>
     <w:lsdException w:qFormat="1" w:unhideWhenUsed="0" w:uiPriority="0" w:semiHidden="0" w:name="List Continue"/>
-    <w:lsdException w:unhideWhenUsed="0" w:uiPriority="0" w:semiHidden="0" w:name="List Continue 2"/>
+    <w:lsdException w:qFormat="1" w:unhideWhenUsed="0" w:uiPriority="0" w:semiHidden="0" w:name="List Continue 2"/>
     <w:lsdException w:unhideWhenUsed="0" w:uiPriority="0" w:semiHidden="0" w:name="List Continue 3"/>
     <w:lsdException w:unhideWhenUsed="0" w:uiPriority="0" w:semiHidden="0" w:name="List Continue 4"/>
     <w:lsdException w:unhideWhenUsed="0" w:uiPriority="0" w:semiHidden="0" w:name="List Continue 5"/>
@@ -813,7 +1116,7 @@
     <w:lsdException w:unhideWhenUsed="0" w:uiPriority="0" w:semiHidden="0" w:name="HTML Keyboard"/>
     <w:lsdException w:unhideWhenUsed="0" w:uiPriority="0" w:semiHidden="0" w:name="HTML Preformatted"/>
     <w:lsdException w:unhideWhenUsed="0" w:uiPriority="0" w:semiHidden="0" w:name="HTML Sample"/>
-    <w:lsdException w:unhideWhenUsed="0" w:uiPriority="0" w:semiHidden="0" w:name="HTML Typewriter"/>
+    <w:lsdException w:qFormat="1" w:unhideWhenUsed="0" w:uiPriority="0" w:semiHidden="0" w:name="HTML Typewriter"/>
     <w:lsdException w:unhideWhenUsed="0" w:uiPriority="0" w:semiHidden="0" w:name="HTML Variable"/>
     <w:lsdException w:unhideWhenUsed="0" w:uiPriority="0" w:name="Normal Table"/>
     <w:lsdException w:qFormat="1" w:unhideWhenUsed="0" w:uiPriority="0" w:semiHidden="0" w:name="annotation subject"/>
@@ -826,12 +1129,12 @@
     <w:lsdException w:unhideWhenUsed="0" w:uiPriority="0" w:semiHidden="0" w:name="Table Classic 4"/>
     <w:lsdException w:unhideWhenUsed="0" w:uiPriority="0" w:semiHidden="0" w:name="Table Colorful 1"/>
     <w:lsdException w:unhideWhenUsed="0" w:uiPriority="0" w:semiHidden="0" w:name="Table Colorful 2"/>
-    <w:lsdException w:unhideWhenUsed="0" w:uiPriority="0" w:semiHidden="0" w:name="Table Colorful 3"/>
+    <w:lsdException w:qFormat="1" w:unhideWhenUsed="0" w:uiPriority="0" w:semiHidden="0" w:name="Table Colorful 3"/>
     <w:lsdException w:unhideWhenUsed="0" w:uiPriority="0" w:semiHidden="0" w:name="Table Columns 1"/>
     <w:lsdException w:qFormat="1" w:unhideWhenUsed="0" w:uiPriority="0" w:semiHidden="0" w:name="Table Columns 2"/>
     <w:lsdException w:unhideWhenUsed="0" w:uiPriority="0" w:semiHidden="0" w:name="Table Columns 3"/>
     <w:lsdException w:unhideWhenUsed="0" w:uiPriority="0" w:semiHidden="0" w:name="Table Columns 4"/>
-    <w:lsdException w:unhideWhenUsed="0" w:uiPriority="0" w:semiHidden="0" w:name="Table Columns 5"/>
+    <w:lsdException w:qFormat="1" w:unhideWhenUsed="0" w:uiPriority="0" w:semiHidden="0" w:name="Table Columns 5"/>
     <w:lsdException w:unhideWhenUsed="0" w:uiPriority="0" w:semiHidden="0" w:name="Table Grid 1"/>
     <w:lsdException w:qFormat="1" w:unhideWhenUsed="0" w:uiPriority="0" w:semiHidden="0" w:name="Table Grid 2"/>
     <w:lsdException w:unhideWhenUsed="0" w:uiPriority="0" w:semiHidden="0" w:name="Table Grid 3"/>
@@ -839,7 +1142,7 @@
     <w:lsdException w:unhideWhenUsed="0" w:uiPriority="0" w:semiHidden="0" w:name="Table Grid 5"/>
     <w:lsdException w:unhideWhenUsed="0" w:uiPriority="0" w:semiHidden="0" w:name="Table Grid 6"/>
     <w:lsdException w:unhideWhenUsed="0" w:uiPriority="0" w:semiHidden="0" w:name="Table Grid 7"/>
-    <w:lsdException w:unhideWhenUsed="0" w:uiPriority="0" w:semiHidden="0" w:name="Table Grid 8"/>
+    <w:lsdException w:qFormat="1" w:unhideWhenUsed="0" w:uiPriority="0" w:semiHidden="0" w:name="Table Grid 8"/>
     <w:lsdException w:unhideWhenUsed="0" w:uiPriority="0" w:semiHidden="0" w:name="Table List 1"/>
     <w:lsdException w:unhideWhenUsed="0" w:uiPriority="0" w:semiHidden="0" w:name="Table List 2"/>
     <w:lsdException w:unhideWhenUsed="0" w:uiPriority="0" w:semiHidden="0" w:name="Table List 3"/>
@@ -1544,6 +1847,7 @@
   <w:style w:type="character" w:styleId="49">
     <w:name w:val="HTML Typewriter"/>
     <w:basedOn w:val="11"/>
+    <w:qFormat/>
     <w:uiPriority w:val="0"/>
     <w:rPr>
       <w:rFonts w:ascii="Courier New" w:hAnsi="Courier New" w:cs="Courier New"/>
@@ -1574,12 +1878,14 @@
     <w:name w:val="index 1"/>
     <w:basedOn w:val="1"/>
     <w:next w:val="1"/>
+    <w:qFormat/>
     <w:uiPriority w:val="0"/>
   </w:style>
   <w:style w:type="paragraph" w:styleId="53">
     <w:name w:val="index 2"/>
     <w:basedOn w:val="1"/>
     <w:next w:val="1"/>
+    <w:qFormat/>
     <w:uiPriority w:val="0"/>
     <w:pPr>
       <w:ind w:left="200" w:leftChars="200"/>
@@ -1608,6 +1914,7 @@
     <w:name w:val="index 5"/>
     <w:basedOn w:val="1"/>
     <w:next w:val="1"/>
+    <w:qFormat/>
     <w:uiPriority w:val="0"/>
     <w:pPr>
       <w:ind w:left="800" w:leftChars="800"/>
@@ -1664,6 +1971,7 @@
   <w:style w:type="character" w:styleId="62">
     <w:name w:val="line number"/>
     <w:basedOn w:val="11"/>
+    <w:qFormat/>
     <w:uiPriority w:val="0"/>
   </w:style>
   <w:style w:type="paragraph" w:styleId="63">
@@ -1678,6 +1986,7 @@
   <w:style w:type="paragraph" w:styleId="64">
     <w:name w:val="List 2"/>
     <w:basedOn w:val="1"/>
+    <w:qFormat/>
     <w:uiPriority w:val="0"/>
     <w:pPr>
       <w:ind w:left="100" w:leftChars="200" w:hanging="200" w:hangingChars="200"/>
@@ -1779,6 +2088,7 @@
   <w:style w:type="paragraph" w:styleId="74">
     <w:name w:val="List Continue 2"/>
     <w:basedOn w:val="1"/>
+    <w:qFormat/>
     <w:uiPriority w:val="0"/>
     <w:pPr>
       <w:spacing w:after="120"/>
@@ -2771,6 +3081,7 @@
   <w:style w:type="table" w:styleId="103">
     <w:name w:val="Table Colorful 3"/>
     <w:basedOn w:val="12"/>
+    <w:qFormat/>
     <w:uiPriority w:val="0"/>
     <w:pPr>
       <w:widowControl w:val="0"/>
@@ -3237,6 +3548,7 @@
   <w:style w:type="table" w:styleId="108">
     <w:name w:val="Table Columns 5"/>
     <w:basedOn w:val="12"/>
+    <w:qFormat/>
     <w:uiPriority w:val="0"/>
     <w:pPr>
       <w:widowControl w:val="0"/>
@@ -3923,6 +4235,7 @@
   <w:style w:type="table" w:styleId="119">
     <w:name w:val="Table Grid 8"/>
     <w:basedOn w:val="12"/>
+    <w:qFormat/>
     <w:uiPriority w:val="0"/>
     <w:pPr>
       <w:widowControl w:val="0"/>
@@ -5157,6 +5470,7 @@
     <w:name w:val="toc 4"/>
     <w:basedOn w:val="1"/>
     <w:next w:val="1"/>
+    <w:qFormat/>
     <w:uiPriority w:val="0"/>
     <w:pPr>
       <w:ind w:left="1260" w:leftChars="600"/>
@@ -5202,6 +5516,7 @@
     <w:name w:val="toc 9"/>
     <w:basedOn w:val="1"/>
     <w:next w:val="1"/>
+    <w:qFormat/>
     <w:uiPriority w:val="0"/>
     <w:pPr>
       <w:ind w:left="3360" w:leftChars="1600"/>

</xml_diff>